<commit_message>
Se actualiza sprint 2
</commit_message>
<xml_diff>
--- a/sprints/sprint02/Formato_Sprint_2.docx
+++ b/sprints/sprint02/Formato_Sprint_2.docx
@@ -1809,10 +1809,7 @@
     <w:p/>
     <w:p/>
     <w:p/>
-    <w:p>
-      <w:bookmarkStart w:id="0" w:name="_GoBack"/>
-      <w:bookmarkEnd w:id="0"/>
-    </w:p>
+    <w:p/>
     <w:p/>
     <w:p/>
     <w:p/>
@@ -2047,22 +2044,92 @@
       </w:r>
     </w:p>
     <w:p/>
-    <w:p/>
-    <w:p/>
-    <w:p/>
-    <w:p/>
-    <w:p/>
-    <w:p/>
-    <w:p/>
-    <w:p/>
-    <w:p/>
-    <w:p/>
-    <w:p/>
-    <w:p/>
-    <w:p/>
-    <w:p/>
-    <w:p/>
-    <w:p/>
+    <w:p>
+      <w:r>
+        <w:rPr>
+          <w:noProof/>
+        </w:rPr>
+        <w:lastRenderedPageBreak/>
+        <w:drawing>
+          <wp:inline distT="0" distB="0" distL="0" distR="0" wp14:anchorId="15BECDF9" wp14:editId="53F08BD8">
+            <wp:extent cx="5380952" cy="6895238"/>
+            <wp:effectExtent l="0" t="0" r="0" b="1270"/>
+            <wp:docPr id="4" name="Imagen 4"/>
+            <wp:cNvGraphicFramePr>
+              <a:graphicFrameLocks xmlns:a="http://schemas.openxmlformats.org/drawingml/2006/main" noChangeAspect="1"/>
+            </wp:cNvGraphicFramePr>
+            <a:graphic xmlns:a="http://schemas.openxmlformats.org/drawingml/2006/main">
+              <a:graphicData uri="http://schemas.openxmlformats.org/drawingml/2006/picture">
+                <pic:pic xmlns:pic="http://schemas.openxmlformats.org/drawingml/2006/picture">
+                  <pic:nvPicPr>
+                    <pic:cNvPr id="1" name=""/>
+                    <pic:cNvPicPr/>
+                  </pic:nvPicPr>
+                  <pic:blipFill>
+                    <a:blip r:embed="rId9"/>
+                    <a:stretch>
+                      <a:fillRect/>
+                    </a:stretch>
+                  </pic:blipFill>
+                  <pic:spPr>
+                    <a:xfrm>
+                      <a:off x="0" y="0"/>
+                      <a:ext cx="5380952" cy="6895238"/>
+                    </a:xfrm>
+                    <a:prstGeom prst="rect">
+                      <a:avLst/>
+                    </a:prstGeom>
+                  </pic:spPr>
+                </pic:pic>
+              </a:graphicData>
+            </a:graphic>
+          </wp:inline>
+        </w:drawing>
+      </w:r>
+    </w:p>
+    <w:p>
+      <w:r>
+        <w:rPr>
+          <w:noProof/>
+        </w:rPr>
+        <w:lastRenderedPageBreak/>
+        <w:drawing>
+          <wp:inline distT="0" distB="0" distL="0" distR="0" wp14:anchorId="69975BDF" wp14:editId="4D5EDBB9">
+            <wp:extent cx="5612130" cy="3380740"/>
+            <wp:effectExtent l="0" t="0" r="7620" b="0"/>
+            <wp:docPr id="5" name="Imagen 5"/>
+            <wp:cNvGraphicFramePr>
+              <a:graphicFrameLocks xmlns:a="http://schemas.openxmlformats.org/drawingml/2006/main" noChangeAspect="1"/>
+            </wp:cNvGraphicFramePr>
+            <a:graphic xmlns:a="http://schemas.openxmlformats.org/drawingml/2006/main">
+              <a:graphicData uri="http://schemas.openxmlformats.org/drawingml/2006/picture">
+                <pic:pic xmlns:pic="http://schemas.openxmlformats.org/drawingml/2006/picture">
+                  <pic:nvPicPr>
+                    <pic:cNvPr id="1" name=""/>
+                    <pic:cNvPicPr/>
+                  </pic:nvPicPr>
+                  <pic:blipFill>
+                    <a:blip r:embed="rId10"/>
+                    <a:stretch>
+                      <a:fillRect/>
+                    </a:stretch>
+                  </pic:blipFill>
+                  <pic:spPr>
+                    <a:xfrm>
+                      <a:off x="0" y="0"/>
+                      <a:ext cx="5612130" cy="3380740"/>
+                    </a:xfrm>
+                    <a:prstGeom prst="rect">
+                      <a:avLst/>
+                    </a:prstGeom>
+                  </pic:spPr>
+                </pic:pic>
+              </a:graphicData>
+            </a:graphic>
+          </wp:inline>
+        </w:drawing>
+      </w:r>
+    </w:p>
     <w:p/>
     <w:p/>
     <w:p/>
@@ -2146,6 +2213,16 @@
     <w:p>
       <w:pPr>
         <w:jc w:val="both"/>
+      </w:pPr>
+    </w:p>
+    <w:p>
+      <w:pPr>
+        <w:jc w:val="both"/>
+      </w:pPr>
+    </w:p>
+    <w:p>
+      <w:pPr>
+        <w:jc w:val="both"/>
         <w:rPr>
           <w:lang w:val="en-US"/>
         </w:rPr>
@@ -2164,6 +2241,103 @@
           <w:lang w:val="en-US"/>
         </w:rPr>
       </w:pPr>
+    </w:p>
+    <w:p>
+      <w:pPr>
+        <w:jc w:val="both"/>
+        <w:rPr>
+          <w:lang w:val="en-US"/>
+        </w:rPr>
+      </w:pPr>
+      <w:r>
+        <w:rPr>
+          <w:noProof/>
+        </w:rPr>
+        <w:lastRenderedPageBreak/>
+        <w:drawing>
+          <wp:inline distT="0" distB="0" distL="0" distR="0" wp14:anchorId="013FEF35" wp14:editId="24BA9711">
+            <wp:extent cx="5612130" cy="2799080"/>
+            <wp:effectExtent l="0" t="0" r="7620" b="1270"/>
+            <wp:docPr id="8" name="Imagen 8"/>
+            <wp:cNvGraphicFramePr>
+              <a:graphicFrameLocks xmlns:a="http://schemas.openxmlformats.org/drawingml/2006/main" noChangeAspect="1"/>
+            </wp:cNvGraphicFramePr>
+            <a:graphic xmlns:a="http://schemas.openxmlformats.org/drawingml/2006/main">
+              <a:graphicData uri="http://schemas.openxmlformats.org/drawingml/2006/picture">
+                <pic:pic xmlns:pic="http://schemas.openxmlformats.org/drawingml/2006/picture">
+                  <pic:nvPicPr>
+                    <pic:cNvPr id="1" name=""/>
+                    <pic:cNvPicPr/>
+                  </pic:nvPicPr>
+                  <pic:blipFill>
+                    <a:blip r:embed="rId11"/>
+                    <a:stretch>
+                      <a:fillRect/>
+                    </a:stretch>
+                  </pic:blipFill>
+                  <pic:spPr>
+                    <a:xfrm>
+                      <a:off x="0" y="0"/>
+                      <a:ext cx="5612130" cy="2799080"/>
+                    </a:xfrm>
+                    <a:prstGeom prst="rect">
+                      <a:avLst/>
+                    </a:prstGeom>
+                  </pic:spPr>
+                </pic:pic>
+              </a:graphicData>
+            </a:graphic>
+          </wp:inline>
+        </w:drawing>
+      </w:r>
+    </w:p>
+    <w:p>
+      <w:pPr>
+        <w:jc w:val="both"/>
+        <w:rPr>
+          <w:lang w:val="en-US"/>
+        </w:rPr>
+      </w:pPr>
+      <w:r>
+        <w:rPr>
+          <w:noProof/>
+        </w:rPr>
+        <w:drawing>
+          <wp:inline distT="0" distB="0" distL="0" distR="0" wp14:anchorId="78078CDF" wp14:editId="502A3F0F">
+            <wp:extent cx="5612130" cy="2303145"/>
+            <wp:effectExtent l="0" t="0" r="7620" b="1905"/>
+            <wp:docPr id="9" name="Imagen 9"/>
+            <wp:cNvGraphicFramePr>
+              <a:graphicFrameLocks xmlns:a="http://schemas.openxmlformats.org/drawingml/2006/main" noChangeAspect="1"/>
+            </wp:cNvGraphicFramePr>
+            <a:graphic xmlns:a="http://schemas.openxmlformats.org/drawingml/2006/main">
+              <a:graphicData uri="http://schemas.openxmlformats.org/drawingml/2006/picture">
+                <pic:pic xmlns:pic="http://schemas.openxmlformats.org/drawingml/2006/picture">
+                  <pic:nvPicPr>
+                    <pic:cNvPr id="1" name=""/>
+                    <pic:cNvPicPr/>
+                  </pic:nvPicPr>
+                  <pic:blipFill>
+                    <a:blip r:embed="rId12"/>
+                    <a:stretch>
+                      <a:fillRect/>
+                    </a:stretch>
+                  </pic:blipFill>
+                  <pic:spPr>
+                    <a:xfrm>
+                      <a:off x="0" y="0"/>
+                      <a:ext cx="5612130" cy="2303145"/>
+                    </a:xfrm>
+                    <a:prstGeom prst="rect">
+                      <a:avLst/>
+                    </a:prstGeom>
+                  </pic:spPr>
+                </pic:pic>
+              </a:graphicData>
+            </a:graphic>
+          </wp:inline>
+        </w:drawing>
+      </w:r>
     </w:p>
     <w:p>
       <w:pPr>
@@ -2557,7 +2731,7 @@
                     <pic:cNvPicPr/>
                   </pic:nvPicPr>
                   <pic:blipFill>
-                    <a:blip r:embed="rId9"/>
+                    <a:blip r:embed="rId13"/>
                     <a:stretch>
                       <a:fillRect/>
                     </a:stretch>
@@ -2578,13 +2752,177 @@
         </w:drawing>
       </w:r>
     </w:p>
+    <w:p>
+      <w:pPr>
+        <w:jc w:val="both"/>
+        <w:rPr>
+          <w:lang w:val="es-MX"/>
+        </w:rPr>
+      </w:pPr>
+    </w:p>
+    <w:p>
+      <w:pPr>
+        <w:jc w:val="both"/>
+        <w:rPr>
+          <w:noProof/>
+        </w:rPr>
+      </w:pPr>
+      <w:r>
+        <w:rPr>
+          <w:noProof/>
+        </w:rPr>
+        <w:t>Reunió</w:t>
+      </w:r>
+      <w:r>
+        <w:rPr>
+          <w:noProof/>
+        </w:rPr>
+        <w:t>n: 20</w:t>
+      </w:r>
+      <w:r>
+        <w:rPr>
+          <w:noProof/>
+        </w:rPr>
+        <w:t>/11/2022</w:t>
+      </w:r>
+    </w:p>
+    <w:p>
+      <w:pPr>
+        <w:jc w:val="both"/>
+        <w:rPr>
+          <w:noProof/>
+        </w:rPr>
+      </w:pPr>
+    </w:p>
+    <w:p>
+      <w:pPr>
+        <w:jc w:val="both"/>
+        <w:rPr>
+          <w:noProof/>
+        </w:rPr>
+      </w:pPr>
+      <w:r>
+        <w:rPr>
+          <w:noProof/>
+        </w:rPr>
+        <w:t xml:space="preserve">Objetivo: </w:t>
+      </w:r>
+      <w:r>
+        <w:rPr>
+          <w:noProof/>
+        </w:rPr>
+        <w:t>Finalizar entregable</w:t>
+      </w:r>
+      <w:r>
+        <w:rPr>
+          <w:noProof/>
+        </w:rPr>
+        <w:t xml:space="preserve"> sprint 2</w:t>
+      </w:r>
+    </w:p>
+    <w:p>
+      <w:pPr>
+        <w:jc w:val="both"/>
+        <w:rPr>
+          <w:noProof/>
+        </w:rPr>
+      </w:pPr>
+    </w:p>
+    <w:p>
+      <w:pPr>
+        <w:jc w:val="both"/>
+        <w:rPr>
+          <w:noProof/>
+        </w:rPr>
+      </w:pPr>
+      <w:r>
+        <w:rPr>
+          <w:noProof/>
+        </w:rPr>
+        <w:t>Se termina la estructura de algunas activities por lo q se genera entrega del Sprint 2</w:t>
+      </w:r>
+    </w:p>
+    <w:p>
+      <w:pPr>
+        <w:jc w:val="both"/>
+        <w:rPr>
+          <w:noProof/>
+        </w:rPr>
+      </w:pPr>
+    </w:p>
+    <w:p>
+      <w:pPr>
+        <w:jc w:val="both"/>
+        <w:rPr>
+          <w:noProof/>
+        </w:rPr>
+      </w:pPr>
+      <w:bookmarkStart w:id="0" w:name="_GoBack"/>
+      <w:r>
+        <w:rPr>
+          <w:noProof/>
+        </w:rPr>
+        <w:drawing>
+          <wp:inline distT="0" distB="0" distL="0" distR="0" wp14:anchorId="7CC03ED7" wp14:editId="6C74987B">
+            <wp:extent cx="4122420" cy="2559371"/>
+            <wp:effectExtent l="0" t="0" r="0" b="0"/>
+            <wp:docPr id="10" name="Imagen 10"/>
+            <wp:cNvGraphicFramePr>
+              <a:graphicFrameLocks xmlns:a="http://schemas.openxmlformats.org/drawingml/2006/main" noChangeAspect="1"/>
+            </wp:cNvGraphicFramePr>
+            <a:graphic xmlns:a="http://schemas.openxmlformats.org/drawingml/2006/main">
+              <a:graphicData uri="http://schemas.openxmlformats.org/drawingml/2006/picture">
+                <pic:pic xmlns:pic="http://schemas.openxmlformats.org/drawingml/2006/picture">
+                  <pic:nvPicPr>
+                    <pic:cNvPr id="1" name=""/>
+                    <pic:cNvPicPr/>
+                  </pic:nvPicPr>
+                  <pic:blipFill>
+                    <a:blip r:embed="rId14"/>
+                    <a:stretch>
+                      <a:fillRect/>
+                    </a:stretch>
+                  </pic:blipFill>
+                  <pic:spPr>
+                    <a:xfrm>
+                      <a:off x="0" y="0"/>
+                      <a:ext cx="4155135" cy="2579682"/>
+                    </a:xfrm>
+                    <a:prstGeom prst="rect">
+                      <a:avLst/>
+                    </a:prstGeom>
+                  </pic:spPr>
+                </pic:pic>
+              </a:graphicData>
+            </a:graphic>
+          </wp:inline>
+        </w:drawing>
+      </w:r>
+      <w:bookmarkEnd w:id="0"/>
+    </w:p>
+    <w:p>
+      <w:pPr>
+        <w:jc w:val="both"/>
+        <w:rPr>
+          <w:noProof/>
+        </w:rPr>
+      </w:pPr>
+    </w:p>
+    <w:p>
+      <w:pPr>
+        <w:jc w:val="both"/>
+        <w:rPr>
+          <w:noProof/>
+        </w:rPr>
+      </w:pPr>
+    </w:p>
     <w:sectPr>
-      <w:headerReference w:type="even" r:id="rId10"/>
-      <w:headerReference w:type="default" r:id="rId11"/>
-      <w:footerReference w:type="even" r:id="rId12"/>
-      <w:footerReference w:type="default" r:id="rId13"/>
-      <w:headerReference w:type="first" r:id="rId14"/>
-      <w:footerReference w:type="first" r:id="rId15"/>
+      <w:headerReference w:type="even" r:id="rId15"/>
+      <w:headerReference w:type="default" r:id="rId16"/>
+      <w:footerReference w:type="even" r:id="rId17"/>
+      <w:footerReference w:type="default" r:id="rId18"/>
+      <w:headerReference w:type="first" r:id="rId19"/>
+      <w:footerReference w:type="first" r:id="rId20"/>
       <w:pgSz w:w="12240" w:h="15840"/>
       <w:pgMar w:top="1417" w:right="1701" w:bottom="1417" w:left="1701" w:header="708" w:footer="708" w:gutter="0"/>
       <w:cols w:space="708"/>
@@ -3260,7 +3598,7 @@
   <w:style w:type="paragraph" w:default="1" w:styleId="Normal">
     <w:name w:val="Normal"/>
     <w:qFormat/>
-    <w:rsid w:val="005E6ECD"/>
+    <w:rsid w:val="003D2E10"/>
     <w:pPr>
       <w:spacing w:after="0" w:line="240" w:lineRule="auto"/>
     </w:pPr>

</xml_diff>